<commit_message>
"added quarkus extensions commands and screenshots"
</commit_message>
<xml_diff>
--- a/quarkus/quarkus-get-started.docx
+++ b/quarkus/quarkus-get-started.docx
@@ -7,6 +7,9 @@
   <manifest:file-entry manifest:full-path="/" manifest:version="1.2" manifest:media-type="application/vnd.oasis.opendocument.text"/>
   <manifest:file-entry manifest:full-path="Thumbnails/thumbnail.png" manifest:media-type="image/png"/>
   <manifest:file-entry manifest:full-path="layout-cache" manifest:media-type="application/binary"/>
+  <manifest:file-entry manifest:full-path="Pictures/100002010000048C0000011E6C370C44022CD099.png" manifest:media-type="image/png"/>
+  <manifest:file-entry manifest:full-path="Pictures/100002010000036700000303D939304510BC6B76.png" manifest:media-type="image/png"/>
+  <manifest:file-entry manifest:full-path="Pictures/1000020100000311000003B457EFBFFB049DF016.png" manifest:media-type="image/png"/>
   <manifest:file-entry manifest:full-path="Configurations2/accelerator/current.xml" manifest:media-type=""/>
   <manifest:file-entry manifest:full-path="Configurations2/" manifest:media-type="application/vnd.sun.xml.ui.configuration"/>
   <manifest:file-entry manifest:full-path="content.xml" manifest:media-type="text/xml"/>
@@ -46,119 +49,135 @@
     </style:style>
     <style:style style:name="P3" style:family="paragraph" style:parent-style-name="Standard">
       <style:paragraph-properties fo:margin-left="0in" fo:margin-right="0in" fo:orphans="2" fo:widows="2" fo:text-indent="0in" style:auto-text-indent="false"/>
+      <style:text-properties fo:font-variant="normal" fo:text-transform="none" fo:color="#0d1c2c" style:font-name="Open Sans" fo:font-size="12pt" fo:letter-spacing="normal" fo:font-style="normal" fo:font-weight="normal"/>
+    </style:style>
+    <style:style style:name="P4" style:family="paragraph" style:parent-style-name="Standard">
+      <style:paragraph-properties fo:margin-left="0in" fo:margin-right="0in" fo:orphans="2" fo:widows="2" fo:text-indent="0in" style:auto-text-indent="false"/>
+      <style:text-properties fo:font-variant="normal" fo:text-transform="none" fo:color="#0d1c2c" style:font-name="Open Sans" fo:font-size="12pt" fo:letter-spacing="normal" fo:font-style="normal" fo:font-weight="normal" style:font-size-asian="10pt"/>
+    </style:style>
+    <style:style style:name="P5" style:family="paragraph" style:parent-style-name="Standard">
+      <style:paragraph-properties fo:margin-left="0in" fo:margin-right="0in" fo:orphans="2" fo:widows="2" fo:text-indent="0in" style:auto-text-indent="false"/>
       <style:text-properties fo:font-variant="normal" fo:text-transform="none" fo:color="#21409a" fo:letter-spacing="normal"/>
     </style:style>
-    <style:style style:name="P4" style:family="paragraph" style:parent-style-name="Standard">
+    <style:style style:name="P6" style:family="paragraph" style:parent-style-name="Standard">
+      <style:paragraph-properties fo:margin-left="0in" fo:margin-right="0in" fo:line-height="150%" fo:orphans="2" fo:widows="2" fo:text-indent="0in" style:auto-text-indent="false"/>
+      <style:text-properties fo:font-variant="normal" fo:text-transform="none" fo:color="#000000" style:font-name="Monospace" fo:font-size="10pt" fo:letter-spacing="normal" fo:font-style="normal" fo:font-weight="normal" style:font-size-asian="10pt"/>
+    </style:style>
+    <style:style style:name="P7" style:family="paragraph" style:parent-style-name="Standard">
+      <style:paragraph-properties fo:margin-left="0in" fo:margin-right="0in" fo:orphans="2" fo:widows="2" fo:text-indent="0in" style:auto-text-indent="false"/>
+      <style:text-properties fo:font-variant="normal" fo:text-transform="none" fo:color="#000000" style:font-name="Monospace" fo:font-size="10pt" fo:letter-spacing="normal" fo:font-style="normal" fo:font-weight="normal" style:font-size-asian="10pt"/>
+    </style:style>
+    <style:style style:name="P8" style:family="paragraph" style:parent-style-name="Standard">
+      <style:paragraph-properties fo:margin-left="0in" fo:margin-right="0in" fo:orphans="2" fo:widows="2" fo:text-indent="0in" style:auto-text-indent="false"/>
+      <style:text-properties fo:font-variant="normal" fo:text-transform="none" fo:color="#000000" style:font-name="Monospace" fo:font-size="10pt" fo:letter-spacing="normal" style:font-size-asian="10pt"/>
+    </style:style>
+    <style:style style:name="P9" style:family="paragraph" style:parent-style-name="Standard">
+      <style:paragraph-properties fo:margin-left="0in" fo:margin-right="0in" fo:orphans="2" fo:widows="2" fo:text-indent="0in" style:auto-text-indent="false"/>
+      <style:text-properties fo:font-variant="normal" fo:text-transform="none" fo:color="#00a65d" style:font-name="Monospace" fo:font-size="10pt" fo:letter-spacing="normal" fo:font-style="normal" fo:font-weight="normal" style:font-size-asian="10pt"/>
+    </style:style>
+    <style:style style:name="P10" style:family="paragraph" style:parent-style-name="Standard">
+      <style:paragraph-properties fo:margin-left="0in" fo:margin-right="0in" fo:orphans="2" fo:widows="2" fo:text-indent="0in" style:auto-text-indent="false"/>
+      <style:text-properties fo:font-variant="normal" fo:text-transform="none" fo:color="#0066b3" style:font-name="Open Sans" fo:font-size="12pt" fo:letter-spacing="normal" fo:font-style="normal" fo:font-weight="normal"/>
+    </style:style>
+    <style:style style:name="P11" style:family="paragraph" style:parent-style-name="Standard">
       <style:paragraph-properties fo:margin-left="0in" fo:margin-right="0in" fo:text-align="start" style:justify-single-word="false" fo:text-indent="0in" style:auto-text-indent="false"/>
     </style:style>
-    <style:style style:name="P5" style:family="paragraph" style:parent-style-name="Standard">
+    <style:style style:name="P12" style:family="paragraph" style:parent-style-name="Standard">
       <style:paragraph-properties fo:margin-left="0in" fo:margin-right="0in" fo:text-align="start" style:justify-single-word="false" fo:text-indent="0in" style:auto-text-indent="false"/>
       <style:text-properties style:font-name="Monospace" fo:font-size="10pt" style:font-size-asian="10pt"/>
     </style:style>
-    <style:style style:name="P6" style:family="paragraph" style:parent-style-name="Text_20_body">
+    <style:style style:name="P13" style:family="paragraph" style:parent-style-name="Standard">
+      <style:paragraph-properties fo:margin-left="0in" fo:margin-right="0in" fo:text-align="start" style:justify-single-word="false" fo:text-indent="0in" style:auto-text-indent="false"/>
+      <style:text-properties fo:color="#21409a" style:font-name="Monospace" fo:font-size="10pt" style:font-size-asian="10pt"/>
+    </style:style>
+    <style:style style:name="P14" style:family="paragraph" style:parent-style-name="Standard">
+      <style:paragraph-properties fo:margin-left="0in" fo:margin-right="0in" fo:text-align="start" style:justify-single-word="false" fo:text-indent="0in" style:auto-text-indent="false"/>
+      <style:text-properties fo:color="#000000" style:font-name="Monospace" fo:font-size="10pt" style:font-size-asian="10pt"/>
+    </style:style>
+    <style:style style:name="P15" style:family="paragraph" style:parent-style-name="Standard">
+      <style:paragraph-properties fo:margin-left="0in" fo:margin-right="0in" fo:orphans="2" fo:widows="2" fo:text-indent="0in" style:auto-text-indent="false"/>
+      <style:text-properties officeooo:paragraph-rsid="003bea78"/>
+    </style:style>
+    <style:style style:name="P16" style:family="paragraph" style:parent-style-name="Text_20_body">
       <style:paragraph-properties fo:margin-left="0in" fo:margin-right="0in" fo:line-height="150%" fo:orphans="2" fo:widows="2" fo:text-indent="0in" style:auto-text-indent="false"/>
       <style:text-properties fo:font-variant="normal" fo:text-transform="none" fo:color="#0d1c2c" style:font-name="Open Sans" fo:font-size="12pt" fo:letter-spacing="normal" fo:font-style="normal" fo:font-weight="normal"/>
     </style:style>
-    <style:style style:name="P7" style:family="paragraph" style:parent-style-name="Text_20_body">
+    <style:style style:name="P17" style:family="paragraph" style:parent-style-name="Text_20_body">
       <style:paragraph-properties fo:margin-left="0in" fo:margin-right="0in" fo:orphans="2" fo:widows="2" fo:text-indent="0in" style:auto-text-indent="false"/>
       <style:text-properties fo:font-variant="normal" fo:text-transform="none" fo:color="#0d1c2c" style:font-name="Open Sans" fo:font-size="12pt" fo:letter-spacing="normal" fo:font-style="normal" fo:font-weight="normal"/>
     </style:style>
-    <style:style style:name="P8" style:family="paragraph" style:parent-style-name="Heading_20_3">
+    <style:style style:name="P18" style:family="paragraph" style:parent-style-name="Text_20_body">
+      <style:paragraph-properties fo:margin-left="0in" fo:margin-right="0in" fo:orphans="2" fo:widows="2" fo:text-indent="0in" style:auto-text-indent="false"/>
+      <style:text-properties fo:font-variant="normal" fo:text-transform="none" fo:color="#0066b3" style:font-name="Open Sans" fo:font-size="12pt" fo:letter-spacing="normal" fo:font-style="normal" fo:font-weight="normal"/>
+    </style:style>
+    <style:style style:name="P19" style:family="paragraph" style:parent-style-name="Text_20_body">
+      <style:paragraph-properties fo:margin-left="0in" fo:margin-right="0in" fo:orphans="2" fo:widows="2" fo:text-indent="0in" style:auto-text-indent="false"/>
+      <style:text-properties fo:font-variant="normal" fo:text-transform="none" fo:color="#0066b3" style:font-name="Open Sans" fo:font-size="12pt" fo:letter-spacing="normal" fo:font-style="normal" fo:font-weight="normal" style:font-size-asian="12pt" style:font-size-complex="12pt"/>
+    </style:style>
+    <style:style style:name="P20" style:family="paragraph" style:parent-style-name="Text_20_body">
+      <style:paragraph-properties fo:margin-left="0in" fo:margin-right="0in" fo:orphans="2" fo:widows="2" fo:text-indent="0in" style:auto-text-indent="false"/>
+      <style:text-properties fo:font-variant="normal" fo:text-transform="none" fo:color="#000000" style:font-name="Monospace" fo:font-size="10pt" fo:letter-spacing="normal" fo:font-style="normal" fo:font-weight="normal" style:font-size-asian="10pt"/>
+    </style:style>
+    <style:style style:name="P21" style:family="paragraph" style:parent-style-name="Heading_20_3">
       <style:paragraph-properties fo:margin-left="0in" fo:margin-right="0in" fo:line-height="150%" fo:orphans="2" fo:widows="2" fo:text-indent="0in" style:auto-text-indent="false"/>
       <style:text-properties fo:font-variant="normal" fo:text-transform="none" fo:color="#0066b3" style:font-name="Open Sans" fo:font-size="12pt" fo:letter-spacing="normal" fo:font-style="normal" fo:font-weight="normal"/>
     </style:style>
-    <style:style style:name="P9" style:family="paragraph" style:parent-style-name="Preformatted_20_Text">
+    <style:style style:name="P22" style:family="paragraph" style:parent-style-name="Preformatted_20_Text">
       <style:paragraph-properties fo:margin-left="0in" fo:margin-right="0in" fo:line-height="150%" fo:orphans="2" fo:widows="2" fo:text-indent="0in" style:auto-text-indent="false"/>
       <style:text-properties fo:font-variant="normal" fo:text-transform="none" fo:color="#0d1c2c" style:font-name="Open Sans" fo:font-size="12pt" fo:letter-spacing="normal" fo:font-style="normal" fo:font-weight="normal"/>
     </style:style>
-    <style:style style:name="P10" style:family="paragraph" style:parent-style-name="Preformatted_20_Text">
+    <style:style style:name="P23" style:family="paragraph" style:parent-style-name="Heading_20_2">
+      <style:paragraph-properties fo:margin-left="0in" fo:margin-right="0in" fo:orphans="2" fo:widows="2" fo:text-indent="0in" style:auto-text-indent="false"/>
+      <style:text-properties fo:font-variant="normal" fo:text-transform="none" fo:color="#0d1c2c" style:font-name="Open Sans" fo:font-size="12pt" fo:letter-spacing="normal" fo:font-style="normal" fo:font-weight="normal"/>
+    </style:style>
+    <style:style style:name="P24" style:family="paragraph" style:parent-style-name="Heading_20_2">
+      <style:paragraph-properties fo:margin-left="0in" fo:margin-right="0in" fo:orphans="2" fo:widows="2" fo:text-indent="0in" style:auto-text-indent="false"/>
+      <style:text-properties fo:font-variant="normal" fo:text-transform="none" fo:color="#0066b3" style:font-name="Open Sans" fo:font-size="12pt" fo:letter-spacing="normal" fo:font-style="normal" fo:font-weight="normal"/>
+    </style:style>
+    <style:style style:name="P25" style:family="paragraph" style:parent-style-name="Heading_20_2">
+      <style:paragraph-properties fo:margin-left="0in" fo:margin-right="0in" fo:orphans="2" fo:widows="2" fo:text-indent="0in" style:auto-text-indent="false"/>
+      <style:text-properties fo:font-variant="normal" fo:text-transform="none" fo:color="#0066b3" style:font-name="Open Sans" fo:font-size="12pt" fo:letter-spacing="normal" fo:font-style="normal" fo:font-weight="normal" style:font-size-asian="12pt" style:font-size-complex="12pt"/>
+    </style:style>
+    <style:style style:name="P26" style:family="paragraph" style:parent-style-name="Preformatted_20_Text">
       <loext:graphic-properties draw:fill="solid" draw:fill-color="#282a36" draw:opacity="100%"/>
       <style:paragraph-properties fo:margin-top="0in" fo:margin-bottom="0.1965in" loext:contextual-spacing="false" fo:line-height="100%" fo:orphans="2" fo:widows="2" fo:background-color="#282a36" fo:padding="0.0193in" fo:border="0.06pt solid #4695eb"/>
     </style:style>
-    <style:style style:name="P11" style:family="paragraph" style:parent-style-name="Preformatted_20_Text">
+    <style:style style:name="P27" style:family="paragraph" style:parent-style-name="Preformatted_20_Text">
       <loext:graphic-properties draw:fill="solid" draw:fill-color="#282a36" draw:opacity="100%"/>
       <style:paragraph-properties fo:line-height="100%" fo:orphans="2" fo:widows="2" fo:background-color="#282a36" fo:padding="0.0193in" fo:border="0.06pt solid #4695eb"/>
     </style:style>
-    <style:style style:name="P12" style:family="paragraph" style:parent-style-name="Preformatted_20_Text">
+    <style:style style:name="P28" style:family="paragraph" style:parent-style-name="Preformatted_20_Text">
       <loext:graphic-properties draw:fill="solid" draw:fill-color="#282a36" draw:opacity="100%"/>
       <style:paragraph-properties fo:orphans="2" fo:widows="2" fo:background-color="#282a36" fo:padding="0.0193in" fo:border="0.06pt solid #4695eb"/>
     </style:style>
-    <style:style style:name="P13" style:family="paragraph" style:parent-style-name="Standard">
-      <style:paragraph-properties fo:margin-left="0in" fo:margin-right="0in" fo:orphans="2" fo:widows="2" fo:text-indent="0in" style:auto-text-indent="false"/>
-      <style:text-properties fo:font-variant="normal" fo:text-transform="none" fo:color="#0d1c2c" style:font-name="Open Sans" fo:font-size="12pt" fo:letter-spacing="normal" fo:font-style="normal" fo:font-weight="normal"/>
-    </style:style>
-    <style:style style:name="P14" style:family="paragraph" style:parent-style-name="Standard">
-      <style:paragraph-properties fo:margin-left="0in" fo:margin-right="0in" fo:orphans="2" fo:widows="2" fo:text-indent="0in" style:auto-text-indent="false"/>
-      <style:text-properties fo:font-variant="normal" fo:text-transform="none" fo:color="#0d1c2c" style:font-name="Open Sans" fo:font-size="12pt" fo:letter-spacing="normal" fo:font-style="normal" fo:font-weight="normal" style:font-size-asian="10pt"/>
-    </style:style>
-    <style:style style:name="P15" style:family="paragraph" style:parent-style-name="Standard">
-      <style:paragraph-properties fo:margin-left="0in" fo:margin-right="0in" fo:line-height="150%" fo:orphans="2" fo:widows="2" fo:text-indent="0in" style:auto-text-indent="false"/>
+    <style:style style:name="P29" style:family="paragraph" style:parent-style-name="Standard">
+      <style:paragraph-properties fo:margin-left="0in" fo:margin-right="0in" fo:orphans="2" fo:widows="2" fo:text-indent="0in" style:auto-text-indent="false"/>
       <style:text-properties fo:font-variant="normal" fo:text-transform="none" fo:color="#000000" style:font-name="Monospace" fo:font-size="10pt" fo:letter-spacing="normal" fo:font-style="normal" fo:font-weight="normal" style:font-size-asian="10pt"/>
     </style:style>
-    <style:style style:name="P16" style:family="paragraph" style:parent-style-name="Standard">
-      <style:paragraph-properties fo:margin-left="0in" fo:margin-right="0in" fo:orphans="2" fo:widows="2" fo:text-indent="0in" style:auto-text-indent="false"/>
-      <style:text-properties fo:font-variant="normal" fo:text-transform="none" fo:color="#000000" style:font-name="Monospace" fo:font-size="10pt" fo:letter-spacing="normal" fo:font-style="normal" fo:font-weight="normal" style:font-size-asian="10pt"/>
-    </style:style>
-    <style:style style:name="P17" style:family="paragraph" style:parent-style-name="Standard">
-      <style:paragraph-properties fo:margin-left="0in" fo:margin-right="0in" fo:orphans="2" fo:widows="2" fo:text-indent="0in" style:auto-text-indent="false"/>
-      <style:text-properties fo:font-variant="normal" fo:text-transform="none" fo:color="#000000" style:font-name="Monospace" fo:font-size="10pt" fo:letter-spacing="normal" style:font-size-asian="10pt"/>
-    </style:style>
-    <style:style style:name="P18" style:family="paragraph" style:parent-style-name="Standard">
-      <style:paragraph-properties fo:margin-left="0in" fo:margin-right="0in" fo:orphans="2" fo:widows="2" fo:text-indent="0in" style:auto-text-indent="false"/>
-      <style:text-properties fo:font-variant="normal" fo:text-transform="none" fo:color="#00a65d" style:font-name="Monospace" fo:font-size="10pt" fo:letter-spacing="normal" fo:font-style="normal" fo:font-weight="normal" style:font-size-asian="10pt"/>
-    </style:style>
-    <style:style style:name="P19" style:family="paragraph" style:parent-style-name="Standard">
-      <style:paragraph-properties fo:margin-left="0in" fo:margin-right="0in" fo:orphans="2" fo:widows="2" fo:text-indent="0in" style:auto-text-indent="false"/>
-      <style:text-properties fo:font-variant="normal" fo:text-transform="none" fo:color="#0066b3" style:font-name="Open Sans" fo:font-size="12pt" fo:letter-spacing="normal" fo:font-style="normal" fo:font-weight="normal"/>
-    </style:style>
-    <style:style style:name="P20" style:family="paragraph" style:parent-style-name="Standard">
-      <style:paragraph-properties fo:margin-left="0in" fo:margin-right="0in" fo:text-align="start" style:justify-single-word="false" fo:text-indent="0in" style:auto-text-indent="false"/>
-      <style:text-properties fo:color="#21409a" style:font-name="Monospace" fo:font-size="10pt" style:font-size-asian="10pt"/>
-    </style:style>
-    <style:style style:name="P21" style:family="paragraph" style:parent-style-name="Standard">
-      <style:paragraph-properties fo:margin-left="0in" fo:margin-right="0in" fo:text-align="start" style:justify-single-word="false" fo:text-indent="0in" style:auto-text-indent="false"/>
-      <style:text-properties fo:color="#000000" style:font-name="Monospace" fo:font-size="10pt" style:font-size-asian="10pt"/>
-    </style:style>
-    <style:style style:name="P22" style:family="paragraph" style:parent-style-name="Standard">
+    <style:style style:name="P30" style:family="paragraph" style:parent-style-name="Standard">
       <style:paragraph-properties fo:margin-left="0in" fo:margin-right="0in" fo:orphans="2" fo:widows="2" fo:text-indent="0in" style:auto-text-indent="false"/>
       <style:text-properties officeooo:paragraph-rsid="003bea78"/>
     </style:style>
-    <style:style style:name="P23" style:family="paragraph" style:parent-style-name="Text_20_body" style:list-style-name="L1">
+    <style:style style:name="P31" style:family="paragraph" style:parent-style-name="Standard">
+      <style:paragraph-properties fo:margin-left="0in" fo:margin-right="0in" fo:orphans="2" fo:widows="2" fo:text-indent="0in" style:auto-text-indent="false"/>
+      <style:text-properties fo:color="#0066b3" officeooo:rsid="0043f90f" officeooo:paragraph-rsid="0043f90f"/>
+    </style:style>
+    <style:style style:name="P32" style:family="paragraph" style:parent-style-name="Text_20_body" style:list-style-name="L1">
       <style:paragraph-properties fo:margin-left="0in" fo:margin-right="0in" fo:line-height="150%" fo:orphans="2" fo:widows="2" fo:text-indent="0in" style:auto-text-indent="false"/>
       <style:text-properties fo:font-variant="normal" fo:text-transform="none" fo:color="#0d1c2c" style:font-name="Open Sans" fo:font-size="12pt" fo:letter-spacing="normal" fo:font-style="normal" fo:font-weight="normal"/>
     </style:style>
-    <style:style style:name="P24" style:family="paragraph" style:parent-style-name="Text_20_body">
-      <style:paragraph-properties fo:margin-left="0in" fo:margin-right="0in" fo:orphans="2" fo:widows="2" fo:text-indent="0in" style:auto-text-indent="false"/>
-      <style:text-properties fo:font-variant="normal" fo:text-transform="none" fo:color="#0066b3" style:font-name="Open Sans" fo:font-size="12pt" fo:letter-spacing="normal" fo:font-style="normal" fo:font-weight="normal"/>
-    </style:style>
-    <style:style style:name="P25" style:family="paragraph" style:parent-style-name="Text_20_body">
-      <style:paragraph-properties fo:margin-left="0in" fo:margin-right="0in" fo:orphans="2" fo:widows="2" fo:text-indent="0in" style:auto-text-indent="false"/>
-      <style:text-properties fo:font-variant="normal" fo:text-transform="none" fo:color="#0066b3" style:font-name="Open Sans" fo:font-size="12pt" fo:letter-spacing="normal" fo:font-style="normal" fo:font-weight="normal" style:font-size-asian="12pt" style:font-size-complex="12pt"/>
-    </style:style>
-    <style:style style:name="P26" style:family="paragraph" style:parent-style-name="Text_20_body">
-      <style:paragraph-properties fo:margin-left="0in" fo:margin-right="0in" fo:orphans="2" fo:widows="2" fo:text-indent="0in" style:auto-text-indent="false"/>
-      <style:text-properties fo:font-variant="normal" fo:text-transform="none" fo:color="#000000" style:font-name="Monospace" fo:font-size="10pt" fo:letter-spacing="normal" fo:font-style="normal" fo:font-weight="normal" style:font-size-asian="10pt"/>
-    </style:style>
-    <style:style style:name="P27" style:family="paragraph" style:parent-style-name="Text_20_body" style:list-style-name="L1">
+    <style:style style:name="P33" style:family="paragraph" style:parent-style-name="Text_20_body" style:list-style-name="L1">
       <style:paragraph-properties fo:margin-left="0in" fo:margin-right="0in" fo:line-height="120%" fo:orphans="2" fo:widows="2" fo:text-indent="0in" style:auto-text-indent="false"/>
     </style:style>
-    <style:style style:name="P28" style:family="paragraph" style:parent-style-name="Text_20_body" style:list-style-name="L2">
+    <style:style style:name="P34" style:family="paragraph" style:parent-style-name="Text_20_body" style:list-style-name="L2">
       <style:paragraph-properties fo:margin-left="0in" fo:margin-right="0in" fo:line-height="120%" fo:orphans="2" fo:widows="2" fo:text-indent="0in" style:auto-text-indent="false"/>
     </style:style>
-    <style:style style:name="P29" style:family="paragraph" style:parent-style-name="Text_20_body">
+    <style:style style:name="P35" style:family="paragraph" style:parent-style-name="Text_20_body">
       <style:paragraph-properties fo:margin-left="0in" fo:margin-right="0in" fo:margin-top="0in" fo:margin-bottom="0in" loext:contextual-spacing="false" fo:line-height="120%" fo:orphans="2" fo:widows="2" fo:text-indent="0in" style:auto-text-indent="false"/>
     </style:style>
-    <style:style style:name="P30" style:family="paragraph" style:parent-style-name="Heading_20_2">
-      <style:paragraph-properties fo:margin-left="0in" fo:margin-right="0in" fo:orphans="2" fo:widows="2" fo:text-indent="0in" style:auto-text-indent="false"/>
-      <style:text-properties fo:font-variant="normal" fo:text-transform="none" fo:color="#0d1c2c" style:font-name="Open Sans" fo:font-size="12pt" fo:letter-spacing="normal" fo:font-style="normal" fo:font-weight="normal"/>
-    </style:style>
-    <style:style style:name="P31" style:family="paragraph" style:parent-style-name="Heading_20_2">
-      <style:paragraph-properties fo:margin-left="0in" fo:margin-right="0in" fo:orphans="2" fo:widows="2" fo:text-indent="0in" style:auto-text-indent="false"/>
-      <style:text-properties fo:font-variant="normal" fo:text-transform="none" fo:color="#0066b3" style:font-name="Open Sans" fo:font-size="12pt" fo:letter-spacing="normal" fo:font-style="normal" fo:font-weight="normal"/>
-    </style:style>
-    <style:style style:name="P32" style:family="paragraph" style:parent-style-name="Heading_20_2">
-      <style:paragraph-properties fo:margin-left="0in" fo:margin-right="0in" fo:orphans="2" fo:widows="2" fo:text-indent="0in" style:auto-text-indent="false"/>
-      <style:text-properties fo:font-variant="normal" fo:text-transform="none" fo:color="#0066b3" style:font-name="Open Sans" fo:font-size="12pt" fo:letter-spacing="normal" fo:font-style="normal" fo:font-weight="normal" style:font-size-asian="12pt" style:font-size-complex="12pt"/>
+    <style:style style:name="P36" style:family="paragraph" style:parent-style-name="Text_20_body">
+      <style:paragraph-properties fo:margin-left="0in" fo:margin-right="0in" fo:margin-top="0in" fo:margin-bottom="0in" loext:contextual-spacing="false" fo:line-height="120%" fo:orphans="2" fo:widows="2" fo:text-indent="0in" style:auto-text-indent="false"/>
+      <style:text-properties officeooo:paragraph-rsid="00422abb"/>
     </style:style>
     <style:style style:name="T1" style:family="text">
       <style:text-properties style:font-name="Open Sans" fo:font-size="12pt" fo:font-style="normal" fo:font-weight="normal"/>
@@ -185,25 +204,25 @@
       <style:text-properties fo:color="#943000" style:font-name="Roboto Mono" fo:font-size="12pt" loext:padding="0in" loext:border="none"/>
     </style:style>
     <style:style style:name="T9" style:family="text">
-      <style:text-properties fo:color="#943000" style:font-name="Roboto Mono" fo:background-color="#e7e8ea" loext:char-shading-value="0" loext:padding="0in" loext:border="none"/>
+      <style:text-properties fo:color="#1165c5" style:font-name="Open Sans" fo:font-size="12pt" fo:font-style="normal" style:text-underline-style="solid" style:text-underline-width="auto" style:text-underline-color="font-color" fo:font-weight="normal"/>
     </style:style>
     <style:style style:name="T10" style:family="text">
-      <style:text-properties fo:color="#1165c5" style:font-name="Open Sans" fo:font-size="12pt" fo:font-style="normal" style:text-underline-style="solid" style:text-underline-width="auto" style:text-underline-color="font-color" fo:font-weight="normal"/>
+      <style:text-properties fo:font-variant="normal" fo:text-transform="none" fo:color="#0d1c2c" style:font-name="Open Sans" fo:font-size="12pt" fo:letter-spacing="normal" fo:font-style="normal" fo:font-weight="normal"/>
     </style:style>
     <style:style style:name="T11" style:family="text">
-      <style:text-properties fo:font-variant="normal" fo:text-transform="none" fo:color="#0d1c2c" style:font-name="Open Sans" fo:font-size="12pt" fo:letter-spacing="normal" fo:font-style="normal" fo:font-weight="normal"/>
+      <style:text-properties fo:font-variant="normal" fo:text-transform="none" fo:color="#1165c5" style:text-line-through-style="none" style:text-line-through-type="none" style:font-name="Roboto Mono" fo:font-size="12pt" fo:letter-spacing="normal" fo:font-style="normal" style:text-underline-style="none" fo:font-weight="normal" style:text-blinking="false" loext:padding="0in" loext:border="none"/>
     </style:style>
     <style:style style:name="T12" style:family="text">
-      <style:text-properties fo:font-variant="normal" fo:text-transform="none" fo:color="#1165c5" style:text-line-through-style="none" style:text-line-through-type="none" style:font-name="Roboto Mono" fo:font-size="12pt" fo:letter-spacing="normal" fo:font-style="normal" style:text-underline-style="none" fo:font-weight="normal" style:text-blinking="false" loext:padding="0in" loext:border="none"/>
+      <style:text-properties fo:font-variant="normal" fo:text-transform="none" fo:color="#943000" style:font-name="Roboto Mono" fo:font-size="12pt" fo:letter-spacing="normal" fo:font-style="normal" fo:font-weight="normal" loext:padding="0in" loext:border="none"/>
     </style:style>
     <style:style style:name="T13" style:family="text">
-      <style:text-properties fo:font-variant="normal" fo:text-transform="none" fo:color="#943000" style:font-name="Roboto Mono" fo:font-size="12pt" fo:letter-spacing="normal" fo:font-style="normal" fo:font-weight="normal" loext:padding="0in" loext:border="none"/>
+      <style:text-properties fo:font-variant="normal" fo:text-transform="none" fo:color="#0066b3" style:font-name="Roboto Mono" fo:font-size="12pt" fo:letter-spacing="normal" fo:font-style="normal" fo:font-weight="normal" loext:padding="0in" loext:border="none"/>
     </style:style>
     <style:style style:name="T14" style:family="text">
-      <style:text-properties fo:font-variant="normal" fo:text-transform="none" fo:color="#0066b3" style:font-name="Roboto Mono" fo:font-size="12pt" fo:letter-spacing="normal" fo:font-style="normal" fo:font-weight="normal" loext:padding="0in" loext:border="none"/>
+      <style:text-properties fo:font-variant="normal" fo:text-transform="none" fo:color="#0066b3" style:font-name="Roboto Mono" fo:font-size="12pt" fo:letter-spacing="normal" fo:font-style="normal" fo:font-weight="normal" officeooo:rsid="0021f441" loext:padding="0in" loext:border="none"/>
     </style:style>
     <style:style style:name="T15" style:family="text">
-      <style:text-properties fo:font-variant="normal" fo:text-transform="none" fo:color="#0066b3" style:font-name="Roboto Mono" fo:font-size="12pt" fo:letter-spacing="normal" fo:font-style="normal" fo:font-weight="normal" officeooo:rsid="0021f441" loext:padding="0in" loext:border="none"/>
+      <style:text-properties fo:font-variant="normal" fo:text-transform="none" fo:color="#0066b3" style:font-name="Roboto Mono" fo:font-size="12pt" fo:letter-spacing="normal" fo:font-style="normal" fo:font-weight="normal" officeooo:rsid="00422abb" loext:padding="0in" loext:border="none"/>
     </style:style>
     <style:style style:name="T16" style:family="text">
       <style:text-properties fo:font-variant="normal" fo:text-transform="none" fo:color="#0066b3" style:font-name="Open Sans" fo:font-size="12pt" fo:letter-spacing="normal" fo:font-style="normal" fo:font-weight="normal"/>
@@ -218,58 +237,67 @@
       <style:text-properties fo:font-variant="normal" fo:text-transform="none" fo:color="#efefef" style:font-name="Roboto Mono" fo:font-size="12pt" fo:letter-spacing="normal" fo:font-style="normal" fo:font-weight="normal" loext:padding="0in" loext:border="none"/>
     </style:style>
     <style:style style:name="T20" style:family="text">
+      <style:text-properties fo:font-variant="normal" fo:text-transform="none" fo:color="#000000" style:font-name="Monospace" fo:font-size="10pt" fo:letter-spacing="normal" fo:font-style="normal" fo:font-weight="normal" style:font-size-asian="10pt"/>
+    </style:style>
+    <style:style style:name="T21" style:family="text">
       <style:text-properties fo:font-variant="normal" fo:text-transform="none" fo:color="#000000" style:font-name="Monospace" fo:font-size="10pt" fo:letter-spacing="normal" fo:font-style="normal" fo:font-weight="normal" officeooo:rsid="003bea78" style:font-size-asian="10pt"/>
     </style:style>
-    <style:style style:name="T21" style:family="text">
+    <style:style style:name="T22" style:family="text">
+      <style:text-properties fo:font-variant="normal" fo:text-transform="none" fo:color="#ce181e" style:font-name="Roboto Mono" fo:font-size="12pt" fo:letter-spacing="normal" fo:font-style="normal" fo:font-weight="normal" officeooo:rsid="00422abb" loext:padding="0in" loext:border="none"/>
+    </style:style>
+    <style:style style:name="T23" style:family="text">
+      <style:text-properties fo:font-variant="normal" fo:text-transform="none" fo:color="#333333" style:font-name="Roboto Mono" fo:font-size="12pt" fo:letter-spacing="normal" fo:font-style="normal" fo:font-weight="normal" officeooo:rsid="00422abb" loext:padding="0in" loext:border="none"/>
+    </style:style>
+    <style:style style:name="T24" style:family="text">
+      <style:text-properties fo:font-variant="normal" fo:text-transform="none" style:font-name="Monospace" fo:font-size="10pt" fo:letter-spacing="normal" fo:font-style="normal" fo:font-weight="normal" style:font-size-asian="10pt"/>
+    </style:style>
+    <style:style style:name="T25" style:family="text">
       <style:text-properties fo:color="#0066b3" style:font-name="Roboto Mono" fo:font-size="12pt" fo:font-style="normal" fo:font-weight="normal" fo:background-color="#e7e8ea" loext:char-shading-value="0" loext:padding="0in" loext:border="none"/>
     </style:style>
-    <style:style style:name="T22" style:family="text">
+    <style:style style:name="T26" style:family="text">
       <style:text-properties fo:color="#0066b3" officeooo:rsid="002ec3e9"/>
     </style:style>
-    <style:style style:name="T23" style:family="text">
+    <style:style style:name="T27" style:family="text">
       <style:text-properties fo:color="#646464" style:font-name="Monospace" fo:font-size="10pt" style:font-size-asian="10pt"/>
     </style:style>
-    <style:style style:name="T24" style:family="text">
+    <style:style style:name="T28" style:family="text">
       <style:text-properties fo:color="#2a00ff" style:font-name="Monospace" fo:font-size="10pt" style:font-size-asian="10pt"/>
     </style:style>
-    <style:style style:name="T25" style:family="text">
+    <style:style style:name="T29" style:family="text">
       <style:text-properties fo:color="#0000c0" style:font-name="Monospace" fo:font-size="10pt" style:font-size-asian="10pt"/>
     </style:style>
-    <style:style style:name="T26" style:family="text">
+    <style:style style:name="T30" style:family="text">
       <style:text-properties fo:color="#0000c0" style:font-name="Monospace" fo:font-size="10pt" style:text-underline-style="solid" style:text-underline-width="auto" style:text-underline-color="font-color" style:font-size-asian="10pt"/>
     </style:style>
-    <style:style style:name="T27" style:family="text">
+    <style:style style:name="T31" style:family="text">
       <style:text-properties fo:color="#7f0055" style:font-name="Monospace" fo:font-size="10pt" fo:font-weight="bold" style:font-size-asian="10pt" style:font-weight-asian="bold"/>
     </style:style>
-    <style:style style:name="T28" style:family="text">
+    <style:style style:name="T32" style:family="text">
       <style:text-properties officeooo:rsid="002ec3e9"/>
     </style:style>
-    <style:style style:name="T29" style:family="text">
+    <style:style style:name="T33" style:family="text">
       <style:text-properties fo:color="#9bcafa" style:font-name="Roboto Mono" loext:padding="0in" loext:border="none"/>
     </style:style>
-    <style:style style:name="T30" style:family="text">
-      <style:text-properties fo:color="#ef413d"/>
-    </style:style>
-    <style:style style:name="T31" style:family="text">
-      <style:text-properties fo:color="#fff200"/>
-    </style:style>
-    <style:style style:name="T32" style:family="text">
-      <style:text-properties fo:color="#faa61a"/>
-    </style:style>
-    <style:style style:name="T33" style:family="text">
+    <style:style style:name="T34" style:family="text">
       <style:text-properties fo:color="#f58220"/>
     </style:style>
-    <style:style style:name="T34" style:family="text">
+    <style:style style:name="T35" style:family="text">
       <style:text-properties fo:color="#0d1c2c"/>
     </style:style>
-    <style:style style:name="T35" style:family="text">
+    <style:style style:name="T36" style:family="text">
       <style:text-properties fo:color="#0d1c2c" officeooo:rsid="003d33d8"/>
     </style:style>
-    <style:style style:name="T36" style:family="text">
+    <style:style style:name="T37" style:family="text">
       <style:text-properties fo:color="#0d1c2c" style:font-name="Open Sans" fo:font-size="12pt"/>
     </style:style>
-    <style:style style:name="T37" style:family="text">
+    <style:style style:name="T38" style:family="text">
       <style:text-properties officeooo:rsid="003d33d8"/>
+    </style:style>
+    <style:style style:name="fr1" style:family="graphic" style:parent-style-name="Graphics">
+      <style:graphic-properties style:vertical-pos="top" style:vertical-rel="paragraph" style:mirror="none" fo:clip="rect(0in, 0in, 0in, 0in)" draw:luminance="0%" draw:contrast="0%" draw:red="0%" draw:green="0%" draw:blue="0%" draw:gamma="100%" draw:color-inversion="false" draw:image-opacity="100%" draw:color-mode="standard"/>
+    </style:style>
+    <style:style style:name="fr2" style:family="graphic" style:parent-style-name="Graphics">
+      <style:graphic-properties style:mirror="none" fo:clip="rect(0in, 0in, 0in, 0in)" draw:luminance="0%" draw:contrast="0%" draw:red="0%" draw:green="0%" draw:blue="0%" draw:gamma="100%" draw:color-inversion="false" draw:image-opacity="100%" draw:color-mode="standard"/>
     </style:style>
     <text:list-style style:name="L1">
       <text:list-level-style-bullet text:level="1" text:style-name="Bullet_20_Symbols" style:num-suffix="." text:bullet-char="•">
@@ -345,10 +373,10 @@
         <text:sequence-decl text:display-outline-level="0" text:name="Text"/>
         <text:sequence-decl text:display-outline-level="0" text:name="Drawing"/>
       </text:sequence-decls>
-      <text:p text:style-name="P19">Quarkus Training:</text:p>
-      <text:p text:style-name="P19">Create a new project with the following command:</text:p>
-      <text:p text:style-name="P13"/>
-      <text:p text:style-name="P3">
+      <text:p text:style-name="P10">Quarkus Training:</text:p>
+      <text:p text:style-name="P10">Create a new project with the following command:</text:p>
+      <text:p text:style-name="P3"/>
+      <text:p text:style-name="P5">
         <text:span text:style-name="T4">mvn</text:span>
         <text:span text:style-name="T5"> io.quarkus:quarkus-</text:span>
         <text:span text:style-name="T6">maven</text:span>
@@ -356,19 +384,19 @@
         <text:span text:style-name="T6">plugin</text:span>
         <text:span text:style-name="T5">:1.1.0.Final:create \</text:span>
       </text:p>
-      <text:p text:style-name="P20">
+      <text:p text:style-name="P13">
         <text:s text:c="4"/>
         -DprojectGroupId=org.redhat \
       </text:p>
-      <text:p text:style-name="P20">
+      <text:p text:style-name="P13">
         <text:s text:c="4"/>
         -DprojectArtifactId=getting-started \
       </text:p>
-      <text:p text:style-name="P20">
+      <text:p text:style-name="P13">
         <text:s text:c="4"/>
         -DclassName="org.redhat.quickstart.GreetingResource" \
       </text:p>
-      <text:p text:style-name="P3">
+      <text:p text:style-name="P5">
         <text:span text:style-name="T5">
           <text:s text:c="4"/>
           -
@@ -376,69 +404,69 @@
         <text:span text:style-name="T6">Dpath</text:span>
         <text:span text:style-name="T5">="/hello"</text:span>
       </text:p>
-      <text:p text:style-name="P13"/>
-      <text:p text:style-name="P13"/>
-      <text:p text:style-name="P7">It generates:</text:p>
-      <text:list xml:id="list1324541270" text:style-name="L1">
+      <text:p text:style-name="P3"/>
+      <text:p text:style-name="P3"/>
+      <text:p text:style-name="P17">It generates:</text:p>
+      <text:list xml:id="list1664937954" text:style-name="L1">
         <text:list-item>
-          <text:p text:style-name="P23">the Maven structure</text:p>
+          <text:p text:style-name="P32">the Maven structure</text:p>
         </text:list-item>
         <text:list-item>
-          <text:p text:style-name="P27">
-            <text:span text:style-name="T11">a landing page accessible on </text:span>
+          <text:p text:style-name="P33">
+            <text:span text:style-name="T10">a landing page accessible on </text:span>
             <text:a xlink:type="simple" xlink:href="http://localhost:8080/" text:style-name="Internet_20_link" text:visited-style-name="Visited_20_Internet_20_Link">
               <text:span text:style-name="Source_20_Text">
-                <text:span text:style-name="T12">http://localhost:8080</text:span>
+                <text:span text:style-name="T11">http://localhost:8080</text:span>
               </text:span>
             </text:a>
           </text:p>
         </text:list-item>
         <text:list-item>
-          <text:p text:style-name="P23">the application configuration file</text:p>
+          <text:p text:style-name="P32">the application configuration file</text:p>
         </text:list-item>
         <text:list-item>
-          <text:p text:style-name="P27">
-            <text:span text:style-name="T11">an </text:span>
+          <text:p text:style-name="P33">
+            <text:span text:style-name="T10">an </text:span>
             <text:span text:style-name="Source_20_Text">
-              <text:span text:style-name="T14">org.</text:span>
+              <text:span text:style-name="T13">org.</text:span>
             </text:span>
             <text:span text:style-name="Source_20_Text">
-              <text:span text:style-name="T15">redhat</text:span>
+              <text:span text:style-name="T14">redhat</text:span>
             </text:span>
             <text:span text:style-name="Source_20_Text">
-              <text:span text:style-name="T14">.</text:span>
+              <text:span text:style-name="T13">.</text:span>
             </text:span>
             <text:span text:style-name="Source_20_Text">
-              <text:span text:style-name="T15">quickstart</text:span>
+              <text:span text:style-name="T14">quickstart</text:span>
             </text:span>
             <text:span text:style-name="Source_20_Text">
-              <text:span text:style-name="T14">.GreetingResource</text:span>
+              <text:span text:style-name="T13">.GreetingResource</text:span>
             </text:span>
             <text:span text:style-name="Source_20_Text">
-              <text:span text:style-name="T13"> </text:span>
+              <text:span text:style-name="T12"> </text:span>
             </text:span>
-            <text:span text:style-name="T11">resource</text:span>
+            <text:span text:style-name="T10">resource</text:span>
           </text:p>
         </text:list-item>
         <text:list-item>
-          <text:p text:style-name="P23">an associated test</text:p>
+          <text:p text:style-name="P32">an associated test</text:p>
         </text:list-item>
       </text:list>
-      <text:p text:style-name="P6"/>
-      <text:p text:style-name="P6">
+      <text:p text:style-name="P16"/>
+      <text:p text:style-name="P16">
         Once generated, look at the 
-        <text:span text:style-name="T22">pom.xml </text:span>
+        <text:span text:style-name="T26">pom.xml </text:span>
         You will find the import of the Quarkus BOM, allowing you to omit the version on the different Quarkus dependencies. In addition, you can see the 
-        <text:span text:style-name="T22">quarkus-maven-plugin</text:span>
-        <text:span text:style-name="T28"> </text:span>
+        <text:span text:style-name="T26">quarkus-maven-plugin</text:span>
+        <text:span text:style-name="T32"> </text:span>
         responsible of the packaging of the application and also providing the development mode.
       </text:p>
-      <text:p text:style-name="P9">
-        <text:span text:style-name="Source_20_Text">
-          <text:span text:style-name="T29"/>
-        </text:span>
-      </text:p>
-      <text:p text:style-name="P11">
+      <text:p text:style-name="P22">
+        <text:span text:style-name="Source_20_Text">
+          <text:span text:style-name="T33"/>
+        </text:span>
+      </text:p>
+      <text:p text:style-name="P27">
         <text:span text:style-name="Source_20_Text">
           <text:span text:style-name="T18">
             <text:s text:c="4"/>
@@ -448,7 +476,7 @@
           <text:span text:style-name="T17">&lt;dependencies&gt;</text:span>
         </text:span>
       </text:p>
-      <text:p text:style-name="P11">
+      <text:p text:style-name="P27">
         <text:span text:style-name="Source_20_Text">
           <text:span text:style-name="T18">
             <text:s text:c="8"/>
@@ -458,7 +486,7 @@
           <text:span text:style-name="T17">&lt;dependency&gt;</text:span>
         </text:span>
       </text:p>
-      <text:p text:style-name="P11">
+      <text:p text:style-name="P27">
         <text:span text:style-name="Source_20_Text">
           <text:span text:style-name="T18">
             <text:s text:c="12"/>
@@ -474,7 +502,7 @@
           <text:span text:style-name="T17">&lt;/groupId&gt;</text:span>
         </text:span>
       </text:p>
-      <text:p text:style-name="P11">
+      <text:p text:style-name="P27">
         <text:span text:style-name="Source_20_Text">
           <text:span text:style-name="T18">
             <text:s text:c="12"/>
@@ -490,7 +518,7 @@
           <text:span text:style-name="T17">&lt;/artifactId&gt;</text:span>
         </text:span>
       </text:p>
-      <text:p text:style-name="P11">
+      <text:p text:style-name="P27">
         <text:span text:style-name="Source_20_Text">
           <text:span text:style-name="T18">
             <text:s text:c="12"/>
@@ -506,7 +534,7 @@
           <text:span text:style-name="T17">&lt;/version&gt;</text:span>
         </text:span>
       </text:p>
-      <text:p text:style-name="P11">
+      <text:p text:style-name="P27">
         <text:span text:style-name="Source_20_Text">
           <text:span text:style-name="T18">
             <text:s text:c="12"/>
@@ -522,7 +550,7 @@
           <text:span text:style-name="T17">&lt;/type&gt;</text:span>
         </text:span>
       </text:p>
-      <text:p text:style-name="P11">
+      <text:p text:style-name="P27">
         <text:span text:style-name="Source_20_Text">
           <text:span text:style-name="T18">
             <text:s text:c="12"/>
@@ -538,7 +566,7 @@
           <text:span text:style-name="T17">&lt;/scope&gt;</text:span>
         </text:span>
       </text:p>
-      <text:p text:style-name="P11">
+      <text:p text:style-name="P27">
         <text:span text:style-name="Source_20_Text">
           <text:span text:style-name="T18">
             <text:s text:c="8"/>
@@ -548,7 +576,7 @@
           <text:span text:style-name="T17">&lt;/dependency&gt;</text:span>
         </text:span>
       </text:p>
-      <text:p text:style-name="P11">
+      <text:p text:style-name="P27">
         <text:span text:style-name="Source_20_Text">
           <text:span text:style-name="T18">
             <text:s text:c="4"/>
@@ -558,18 +586,18 @@
           <text:span text:style-name="T17">&lt;/dependencies&gt;</text:span>
         </text:span>
       </text:p>
-      <text:p text:style-name="P11">
+      <text:p text:style-name="P27">
         <text:span text:style-name="Source_20_Text">
           <text:span text:style-name="T17">&lt;/dependencyManagement&gt;</text:span>
         </text:span>
       </text:p>
-      <text:p text:style-name="P12"/>
-      <text:p text:style-name="P11">
+      <text:p text:style-name="P28"/>
+      <text:p text:style-name="P27">
         <text:span text:style-name="Source_20_Text">
           <text:span text:style-name="T17">&lt;build&gt;</text:span>
         </text:span>
       </text:p>
-      <text:p text:style-name="P11">
+      <text:p text:style-name="P27">
         <text:span text:style-name="Source_20_Text">
           <text:span text:style-name="T18">
             <text:s text:c="4"/>
@@ -579,7 +607,7 @@
           <text:span text:style-name="T17">&lt;plugins&gt;</text:span>
         </text:span>
       </text:p>
-      <text:p text:style-name="P11">
+      <text:p text:style-name="P27">
         <text:span text:style-name="Source_20_Text">
           <text:span text:style-name="T18">
             <text:s text:c="8"/>
@@ -589,7 +617,7 @@
           <text:span text:style-name="T17">&lt;plugin&gt;</text:span>
         </text:span>
       </text:p>
-      <text:p text:style-name="P11">
+      <text:p text:style-name="P27">
         <text:span text:style-name="Source_20_Text">
           <text:span text:style-name="T18">
             <text:s text:c="12"/>
@@ -605,7 +633,7 @@
           <text:span text:style-name="T17">&lt;/groupId&gt;</text:span>
         </text:span>
       </text:p>
-      <text:p text:style-name="P11">
+      <text:p text:style-name="P27">
         <text:span text:style-name="Source_20_Text">
           <text:span text:style-name="T18">
             <text:s text:c="12"/>
@@ -621,7 +649,7 @@
           <text:span text:style-name="T17">&lt;/artifactId&gt;</text:span>
         </text:span>
       </text:p>
-      <text:p text:style-name="P11">
+      <text:p text:style-name="P27">
         <text:span text:style-name="Source_20_Text">
           <text:span text:style-name="T18">
             <text:s text:c="12"/>
@@ -637,7 +665,7 @@
           <text:span text:style-name="T17">&lt;/version&gt;</text:span>
         </text:span>
       </text:p>
-      <text:p text:style-name="P11">
+      <text:p text:style-name="P27">
         <text:span text:style-name="Source_20_Text">
           <text:span text:style-name="T18">
             <text:s text:c="12"/>
@@ -647,7 +675,7 @@
           <text:span text:style-name="T17">&lt;executions&gt;</text:span>
         </text:span>
       </text:p>
-      <text:p text:style-name="P11">
+      <text:p text:style-name="P27">
         <text:soft-page-break/>
         <text:span text:style-name="Source_20_Text">
           <text:span text:style-name="T18">
@@ -658,7 +686,7 @@
           <text:span text:style-name="T17">&lt;execution&gt;</text:span>
         </text:span>
       </text:p>
-      <text:p text:style-name="P11">
+      <text:p text:style-name="P27">
         <text:span text:style-name="Source_20_Text">
           <text:span text:style-name="T18">
             <text:s text:c="20"/>
@@ -668,7 +696,7 @@
           <text:span text:style-name="T17">&lt;goals&gt;</text:span>
         </text:span>
       </text:p>
-      <text:p text:style-name="P11">
+      <text:p text:style-name="P27">
         <text:span text:style-name="Source_20_Text">
           <text:span text:style-name="T18">
             <text:s text:c="24"/>
@@ -684,7 +712,7 @@
           <text:span text:style-name="T17">&lt;/goal&gt;</text:span>
         </text:span>
       </text:p>
-      <text:p text:style-name="P11">
+      <text:p text:style-name="P27">
         <text:span text:style-name="Source_20_Text">
           <text:span text:style-name="T18">
             <text:s text:c="20"/>
@@ -694,7 +722,7 @@
           <text:span text:style-name="T17">&lt;/goals&gt;</text:span>
         </text:span>
       </text:p>
-      <text:p text:style-name="P11">
+      <text:p text:style-name="P27">
         <text:span text:style-name="Source_20_Text">
           <text:span text:style-name="T18">
             <text:s text:c="16"/>
@@ -704,7 +732,7 @@
           <text:span text:style-name="T17">&lt;/execution&gt;</text:span>
         </text:span>
       </text:p>
-      <text:p text:style-name="P11">
+      <text:p text:style-name="P27">
         <text:span text:style-name="Source_20_Text">
           <text:span text:style-name="T18">
             <text:s text:c="12"/>
@@ -714,7 +742,7 @@
           <text:span text:style-name="T17">&lt;/executions&gt;</text:span>
         </text:span>
       </text:p>
-      <text:p text:style-name="P11">
+      <text:p text:style-name="P27">
         <text:span text:style-name="Source_20_Text">
           <text:span text:style-name="T18">
             <text:s text:c="8"/>
@@ -724,7 +752,7 @@
           <text:span text:style-name="T17">&lt;/plugin&gt;</text:span>
         </text:span>
       </text:p>
-      <text:p text:style-name="P11">
+      <text:p text:style-name="P27">
         <text:span text:style-name="Source_20_Text">
           <text:span text:style-name="T18">
             <text:s text:c="4"/>
@@ -734,300 +762,355 @@
           <text:span text:style-name="T17">&lt;/plugins&gt;</text:span>
         </text:span>
       </text:p>
-      <text:p text:style-name="P10">
+      <text:p text:style-name="P26">
         <text:span text:style-name="Source_20_Text">
           <text:span text:style-name="T17">&lt;/build&gt;</text:span>
         </text:span>
       </text:p>
-      <text:p text:style-name="P6"/>
-      <text:h text:style-name="P8" text:outline-level="3">
+      <text:p text:style-name="P16"/>
+      <text:h text:style-name="P21" text:outline-level="3">
         <text:bookmark text:name="the-jax-rs-resources"/>
         The JAX-RS resources
       </text:h>
       <text:p text:style-name="P2">
-        <text:span text:style-name="T27">import</text:span>
+        <text:span text:style-name="T31">import</text:span>
         <text:span text:style-name="T2"> </text:span>
         <text:span text:style-name="T3">javax</text:span>
         <text:span text:style-name="T2">.inject.Inject;</text:span>
       </text:p>
-      <text:p text:style-name="P4">
-        <text:span text:style-name="T27">import</text:span>
+      <text:p text:style-name="P11">
+        <text:span text:style-name="T31">import</text:span>
         <text:span text:style-name="T2"> </text:span>
         <text:span text:style-name="T3">javax</text:span>
         <text:span text:style-name="T2">.ws.rs.GET;</text:span>
       </text:p>
-      <text:p text:style-name="P4">
-        <text:span text:style-name="T27">import</text:span>
+      <text:p text:style-name="P11">
+        <text:span text:style-name="T31">import</text:span>
         <text:span text:style-name="T2"> </text:span>
         <text:span text:style-name="T3">javax</text:span>
         <text:span text:style-name="T2">.ws.rs.Path;</text:span>
       </text:p>
-      <text:p text:style-name="P4">
-        <text:span text:style-name="T27">import</text:span>
+      <text:p text:style-name="P11">
+        <text:span text:style-name="T31">import</text:span>
         <text:span text:style-name="T2"> </text:span>
         <text:span text:style-name="T3">javax</text:span>
         <text:span text:style-name="T2">.ws.rs.Produces;</text:span>
       </text:p>
-      <text:p text:style-name="P4">
-        <text:span text:style-name="T27">import</text:span>
+      <text:p text:style-name="P11">
+        <text:span text:style-name="T31">import</text:span>
         <text:span text:style-name="T2"> </text:span>
         <text:span text:style-name="T3">javax</text:span>
         <text:span text:style-name="T2">.ws.rs.core.MediaType;</text:span>
       </text:p>
-      <text:p text:style-name="P5"/>
-      <text:p text:style-name="P4">
-        <text:span text:style-name="T27">import</text:span>
+      <text:p text:style-name="P12"/>
+      <text:p text:style-name="P11">
+        <text:span text:style-name="T31">import</text:span>
         <text:span text:style-name="T2"> </text:span>
         <text:span text:style-name="T3">org</text:span>
         <text:span text:style-name="T2">.eclipse.microprofile.config.inject.ConfigProperty;</text:span>
       </text:p>
-      <text:p text:style-name="P4">
-        <text:span text:style-name="T27">import</text:span>
+      <text:p text:style-name="P11">
+        <text:span text:style-name="T31">import</text:span>
         <text:span text:style-name="T2"> </text:span>
         <text:span text:style-name="T3">org</text:span>
         <text:span text:style-name="T2">.eclipse.microprofile.reactive.streams.operators.ReactiveStreams;</text:span>
       </text:p>
-      <text:p text:style-name="P4">
-        <text:span text:style-name="T27">import</text:span>
+      <text:p text:style-name="P11">
+        <text:span text:style-name="T31">import</text:span>
         <text:span text:style-name="T2"> </text:span>
         <text:span text:style-name="T3">org</text:span>
         <text:span text:style-name="T2">.reactivestreams.Publisher;</text:span>
       </text:p>
-      <text:p text:style-name="P5"/>
-      <text:p text:style-name="P4">
-        <text:span text:style-name="T23">@</text:span>
+      <text:p text:style-name="P12"/>
+      <text:p text:style-name="P11">
+        <text:span text:style-name="T27">@</text:span>
         <text:span text:style-name="T3">Path</text:span>
         <text:span text:style-name="T2">(</text:span>
-        <text:span text:style-name="T24">"/hello"</text:span>
+        <text:span text:style-name="T28">"/hello"</text:span>
         <text:span text:style-name="T2">)</text:span>
       </text:p>
-      <text:p text:style-name="P4">
-        <text:span text:style-name="T27">public</text:span>
+      <text:p text:style-name="P11">
+        <text:span text:style-name="T31">public</text:span>
         <text:span text:style-name="T2"> </text:span>
-        <text:span text:style-name="T27">class</text:span>
+        <text:span text:style-name="T31">class</text:span>
         <text:span text:style-name="T2"> </text:span>
         <text:span text:style-name="T3">GreetingResource</text:span>
         <text:span text:style-name="T2"> {</text:span>
       </text:p>
-      <text:p text:style-name="P21">
+      <text:p text:style-name="P14">
         <text:s text:c="4"/>
       </text:p>
-      <text:p text:style-name="P21">
+      <text:p text:style-name="P14">
         <text:s text:c="4"/>
       </text:p>
-      <text:p text:style-name="P4">
+      <text:p text:style-name="P11">
         <text:span text:style-name="T2">
           <text:s text:c="4"/>
         </text:span>
-        <text:span text:style-name="T23">@</text:span>
+        <text:span text:style-name="T27">@</text:span>
         <text:span text:style-name="T3">Inject</text:span>
       </text:p>
-      <text:p text:style-name="P4">
+      <text:p text:style-name="P11">
         <text:span text:style-name="T2">
           <text:s text:c="4"/>
         </text:span>
-        <text:span text:style-name="T23">@</text:span>
+        <text:span text:style-name="T27">@</text:span>
         <text:span text:style-name="T3">ConfigProperty</text:span>
         <text:span text:style-name="T2">(name=</text:span>
-        <text:span text:style-name="T24">"greeting"</text:span>
+        <text:span text:style-name="T28">"greeting"</text:span>
         <text:span text:style-name="T2">)</text:span>
       </text:p>
-      <text:p text:style-name="P4">
+      <text:p text:style-name="P11">
         <text:span text:style-name="T2">
           <text:s text:c="4"/>
         </text:span>
         <text:span text:style-name="T3">String</text:span>
         <text:span text:style-name="T2"> </text:span>
-        <text:span text:style-name="T25">greeting</text:span>
+        <text:span text:style-name="T29">greeting</text:span>
         <text:span text:style-name="T2">;</text:span>
       </text:p>
-      <text:p text:style-name="P21">
+      <text:p text:style-name="P14">
         <text:s text:c="4"/>
       </text:p>
-      <text:p text:style-name="P4">
+      <text:p text:style-name="P11">
         <text:span text:style-name="T2">
           <text:s text:c="4"/>
         </text:span>
-        <text:span text:style-name="T23">@</text:span>
+        <text:span text:style-name="T27">@</text:span>
         <text:span text:style-name="T3">Inject</text:span>
       </text:p>
-      <text:p text:style-name="P4">
+      <text:p text:style-name="P11">
         <text:span text:style-name="T2">
           <text:s text:c="4"/>
           StreamBean 
         </text:span>
-        <text:span text:style-name="T25">bean</text:span>
+        <text:span text:style-name="T29">bean</text:span>
         <text:span text:style-name="T2">;</text:span>
       </text:p>
-      <text:p text:style-name="P21">
+      <text:p text:style-name="P14">
         <text:s text:c="4"/>
       </text:p>
-      <text:p text:style-name="P4">
+      <text:p text:style-name="P11">
         <text:span text:style-name="T2">
           <text:s text:c="4"/>
         </text:span>
-        <text:span text:style-name="T23">@</text:span>
+        <text:span text:style-name="T27">@</text:span>
         <text:span text:style-name="T3">GET</text:span>
       </text:p>
-      <text:p text:style-name="P4">
+      <text:p text:style-name="P11">
         <text:span text:style-name="T2">
           <text:s text:c="4"/>
         </text:span>
-        <text:span text:style-name="T23">@</text:span>
+        <text:span text:style-name="T27">@</text:span>
         <text:span text:style-name="T3">Produces</text:span>
         <text:span text:style-name="T2">(</text:span>
         <text:span text:style-name="T3">MediaType</text:span>
         <text:span text:style-name="T2">.TEXT_PLAIN)</text:span>
       </text:p>
-      <text:p text:style-name="P4">
+      <text:p text:style-name="P11">
         <text:span text:style-name="T2">
           <text:s text:c="4"/>
         </text:span>
-        <text:span text:style-name="T27">public</text:span>
+        <text:span text:style-name="T31">public</text:span>
         <text:span text:style-name="T2"> </text:span>
         <text:span text:style-name="T3">String</text:span>
         <text:span text:style-name="T2"> hello() {</text:span>
       </text:p>
-      <text:p text:style-name="P4">
+      <text:p text:style-name="P11">
         <text:span text:style-name="T2">
           <text:s text:c="8"/>
         </text:span>
-        <text:span text:style-name="T27">return</text:span>
+        <text:span text:style-name="T31">return</text:span>
         <text:span text:style-name="T2"> </text:span>
-        <text:span text:style-name="T26">greeting</text:span>
+        <text:span text:style-name="T30">greeting</text:span>
         <text:span text:style-name="T2">;</text:span>
       </text:p>
-      <text:p text:style-name="P15">
+      <text:p text:style-name="P6">
         <text:s text:c="4"/>
         }
       </text:p>
-      <text:h text:style-name="P30" text:outline-level="2">
+      <text:h text:style-name="P23" text:outline-level="2">
         <text:bookmark text:name="injecting-configuration-value"/>
         Injecting configuration value
       </text:h>
       <text:p text:style-name="P1">
         <text:span text:style-name="T1">Quarkus uses </text:span>
         <text:a xlink:type="simple" xlink:href="https://microprofile.io/project/eclipse/microprofile-config" text:style-name="Internet_20_link" text:visited-style-name="Visited_20_Internet_20_Link">MicroProfile Conig</text:a>
-        <text:span text:style-name="T10"> </text:span>
+        <text:span text:style-name="T9"> </text:span>
         <text:span text:style-name="T1">to inject the configuration in the application. The injection uses the </text:span>
         <text:span text:style-name="Source_20_Text">
-          <text:span text:style-name="T21">@ConfigProperty</text:span>
+          <text:span text:style-name="T25">@ConfigProperty</text:span>
         </text:span>
         <text:span text:style-name="Source_20_Text">
           <text:span text:style-name="T7"> </text:span>
         </text:span>
         <text:span text:style-name="T1">annotation.</text:span>
       </text:p>
-      <text:p text:style-name="P13"/>
-      <text:p text:style-name="P13"/>
-      <text:h text:style-name="P31" text:outline-level="2">Running the application</text:h>
-      <text:p text:style-name="P24"/>
-      <text:p text:style-name="P24"/>
-      <text:p text:style-name="P13">
+      <text:p text:style-name="P3"/>
+      <text:p text:style-name="P3"/>
+      <text:h text:style-name="P24" text:outline-level="2">Running the application</text:h>
+      <text:p text:style-name="P18"/>
+      <text:p text:style-name="P18"/>
+      <text:p text:style-name="P3">
         <text:soft-page-break/>
       </text:p>
-      <text:p text:style-name="P17">
+      <text:p text:style-name="P8">
         $ 
-        <text:span text:style-name="T33">mvn compile quarkus:dev</text:span>
-      </text:p>
-      <text:p text:style-name="P17">[INFO] Scanning for projects...</text:p>
-      <text:p text:style-name="P17">[INFO] </text:p>
-      <text:p text:style-name="P17">[INFO] ---------------------&lt; org.redhat:getting-started &gt;---------------------</text:p>
-      <text:p text:style-name="P17">[INFO] Building getting-started 1.0-SNAPSHOT</text:p>
-      <text:p text:style-name="P17">[INFO] --------------------------------[ jar ]---------------------------------</text:p>
-      <text:p text:style-name="P17">[INFO] </text:p>
-      <text:p text:style-name="P17">[INFO] --- maven-resources-plugin:2.6:resources (default-resources) @ getting-started ---</text:p>
-      <text:p text:style-name="P17">[INFO] Using 'UTF-8' encoding to copy filtered resources.</text:p>
-      <text:p text:style-name="P17">[INFO] Copying 2 resources</text:p>
-      <text:p text:style-name="P17">[INFO] </text:p>
-      <text:p text:style-name="P17">[INFO] --- maven-compiler-plugin:3.8.1:compile (default-compile) @ getting-started ---</text:p>
-      <text:p text:style-name="P17">[INFO] Nothing to compile - all classes are up to date</text:p>
-      <text:p text:style-name="P17">[INFO] </text:p>
-      <text:p text:style-name="P17">[INFO] --- quarkus-maven-plugin:1.1.0.Final:dev (default-cli) @ getting-started ---</text:p>
-      <text:p text:style-name="P17">Listening for transport dt_socket at address: 5005</text:p>
-      <text:p text:style-name="P17">
+        <text:span text:style-name="T34">mvn compile quarkus:dev</text:span>
+      </text:p>
+      <text:p text:style-name="P8">[INFO] Scanning for projects...</text:p>
+      <text:p text:style-name="P8">[INFO] </text:p>
+      <text:p text:style-name="P8">[INFO] ---------------------&lt; org.redhat:getting-started &gt;---------------------</text:p>
+      <text:p text:style-name="P8">[INFO] Building getting-started 1.0-SNAPSHOT</text:p>
+      <text:p text:style-name="P8">[INFO] --------------------------------[ jar ]---------------------------------</text:p>
+      <text:p text:style-name="P8">[INFO] </text:p>
+      <text:p text:style-name="P8">[INFO] --- maven-resources-plugin:2.6:resources (default-resources) @ getting-started ---</text:p>
+      <text:p text:style-name="P8">[INFO] Using 'UTF-8' encoding to copy filtered resources.</text:p>
+      <text:p text:style-name="P8">[INFO] Copying 2 resources</text:p>
+      <text:p text:style-name="P8">[INFO] </text:p>
+      <text:p text:style-name="P8">[INFO] --- maven-compiler-plugin:3.8.1:compile (default-compile) @ getting-started ---</text:p>
+      <text:p text:style-name="P8">[INFO] Nothing to compile - all classes are up to date</text:p>
+      <text:p text:style-name="P8">[INFO] </text:p>
+      <text:p text:style-name="P8">[INFO] --- quarkus-maven-plugin:1.1.0.Final:dev (default-cli) @ getting-started ---</text:p>
+      <text:p text:style-name="P8">Listening for transport dt_socket at address: 5005</text:p>
+      <text:p text:style-name="P8">
         2020-01-07 20:08:04,042 INFO 
         <text:s/>
         [io.quarkus] (main) Quarkus 1.1.0.Final started in 1.116s. Listening on: http://0.0.0.0:8080
       </text:p>
-      <text:p text:style-name="P17">
+      <text:p text:style-name="P8">
         2020-01-07 20:08:04,051 INFO 
         <text:s/>
         [io.quarkus] (main) Profile dev activated. Live Coding activated.
       </text:p>
-      <text:p text:style-name="P17">
+      <text:p text:style-name="P8">
         2020-01-07 20:08:04,052 INFO 
         <text:s/>
         [io.quarkus] (main) Installed features: [cdi, resteasy, resteasy-jsonb, smallrye-context-propagation, smallrye-reactive-streams-operators]
       </text:p>
-      <text:p text:style-name="P14"/>
-      <text:p text:style-name="P14">Once started, you can request the provided endpoint:</text:p>
-      <text:p text:style-name="P16"/>
-      <text:p text:style-name="P18">curl -w "\n" http://localhost:8080/hello</text:p>
-      <text:p text:style-name="P16">what's up </text:p>
-      <text:p text:style-name="P16"/>
-      <text:h text:style-name="P32" text:outline-level="2">
+      <text:p text:style-name="P4"/>
+      <text:p text:style-name="P4">Once started, you can request the provided endpoint:</text:p>
+      <text:p text:style-name="P7"/>
+      <text:p text:style-name="P9">curl -w "\n" http://localhost:8080/hello</text:p>
+      <text:p text:style-name="P7">what's up </text:p>
+      <text:p text:style-name="P7"/>
+      <text:h text:style-name="P25" text:outline-level="2">
         <text:bookmark text:name="packaging-and-run-the-application"/>
         Packaging and run the application:
       </text:h>
-      <text:p text:style-name="P25">
-        <text:span text:style-name="T34">The application is packaged using </text:span>
+      <text:p text:style-name="P19">
+        <text:span text:style-name="T35">The application is packaged using </text:span>
         .
-        <text:span text:style-name="T37">mvnw package</text:span>
-        <text:span text:style-name="T35"> or </text:span>
-        <text:span text:style-name="T37">mvn package</text:span>
-      </text:p>
-      <text:p text:style-name="P26">
-        <text:span text:style-name="T36">It produces 2 jar files in </text:span>
+        <text:span text:style-name="T38">mvnw package</text:span>
+        <text:span text:style-name="T36"> or </text:span>
+        <text:span text:style-name="T38">mvn package</text:span>
+      </text:p>
+      <text:p text:style-name="P20">
+        <text:span text:style-name="T37">It produces 2 jar files in </text:span>
         <text:span text:style-name="Source_20_Text">
           <text:span text:style-name="T8">/target</text:span>
         </text:span>
-        <text:span text:style-name="T36">:</text:span>
-      </text:p>
-      <text:list xml:id="list832090672" text:style-name="L2">
+        <text:span text:style-name="T37">:</text:span>
+      </text:p>
+      <text:list xml:id="list1490990715" text:style-name="L2">
         <text:list-item>
-          <text:p text:style-name="P28">
+          <text:p text:style-name="P34">
             <text:span text:style-name="Source_20_Text">
-              <text:span text:style-name="T14">getting-started-1.0-SNAPSHOT.jar</text:span>
+              <text:span text:style-name="T13">getting-started-1.0-SNAPSHOT.jar</text:span>
             </text:span>
-            <text:span text:style-name="T11">- containing just the classes and resources of the projects, it’s the regular artifact produced by the Maven build;</text:span>
+            <text:span text:style-name="T10">- containing just the classes and resources of the projects, it’s the regular artifact produced by the Maven build;</text:span>
           </text:p>
         </text:list-item>
         <text:list-item>
-          <text:p text:style-name="P28">
+          <text:p text:style-name="P34">
             <text:span text:style-name="Source_20_Text">
-              <text:span text:style-name="T14">getting-started-1.0-SNAPSHOT-runner.jar</text:span>
+              <text:span text:style-name="T13">getting-started-1.0-SNAPSHOT-runner.jar</text:span>
             </text:span>
-            <text:span text:style-name="T11">- being an executable </text:span>
+            <text:span text:style-name="T10">- being an executable </text:span>
             <text:span text:style-name="Emphasis">
-              <text:span text:style-name="T11">jar</text:span>
+              <text:span text:style-name="T10">jar</text:span>
             </text:span>
-            <text:span text:style-name="T11">. Be aware that it’s not an </text:span>
+            <text:span text:style-name="T10">. Be aware that it’s not an </text:span>
             <text:span text:style-name="Emphasis">
-              <text:span text:style-name="T11">über-jar </text:span>
+              <text:span text:style-name="T10">über-jar </text:span>
             </text:span>
-            <text:span text:style-name="T11">as the dependencies are copied into the </text:span>
+            <text:span text:style-name="T10">as the dependencies are copied into the </text:span>
             <text:span text:style-name="Source_20_Text">
-              <text:span text:style-name="T14">target/lib</text:span>
+              <text:span text:style-name="T13">target/lib</text:span>
             </text:span>
             <text:span text:style-name="Source_20_Text">
-              <text:span text:style-name="T13"> </text:span>
+              <text:span text:style-name="T12"> </text:span>
             </text:span>
-            <text:span text:style-name="T11">directory.</text:span>
+            <text:span text:style-name="T10">directory.</text:span>
           </text:p>
         </text:list-item>
       </text:list>
-      <text:p text:style-name="P29">
-        <text:span text:style-name="T11">You can run the application using:</text:span>
+      <text:p text:style-name="P35">
+        <text:span text:style-name="T10">You can run the application using:</text:span>
         <text:span text:style-name="T16"> </text:span>
         <text:span text:style-name="Source_20_Text">
-          <text:span text:style-name="T14">java -jar target/getting-started-1.0-SNAPSHOT-runner.jar</text:span>
-        </text:span>
-      </text:p>
-      <text:p text:style-name="P16"/>
-      <text:p text:style-name="P16"/>
-      <text:p text:style-name="P22">
-        <text:span text:style-name="T20">For more info,refer </text:span>
+          <text:span text:style-name="T13">java -jar target/getting-started-1.0-SNAPSHOT-runner.jar</text:span>
+        </text:span>
+      </text:p>
+      <text:p text:style-name="P35">
+        <text:span text:style-name="Source_20_Text">
+          <text:span text:style-name="T13"/>
+        </text:span>
+      </text:p>
+      <text:p text:style-name="P36">
+        <text:span text:style-name="Source_20_Text">
+          <text:span text:style-name="T15">Listing and adding Quarkus Extensions:</text:span>
+        </text:span>
+      </text:p>
+      <text:p text:style-name="P36">
+        <text:span text:style-name="Source_20_Text">
+          <text:span text:style-name="T15">mvn compile quarkus:list-extensions </text:span>
+        </text:span>
+        <text:span text:style-name="Source_20_Text">
+          <text:span text:style-name="T23">will display all the extensions</text:span>
+        </text:span>
+      </text:p>
+      <text:p text:style-name="P36">
+        <draw:frame draw:style-name="fr1" draw:name="Image1" text:anchor-type="paragraph" svg:width="6.9252in" svg:height="6.1299in" draw:z-index="0">
+          <draw:image xlink:href="Pictures/100002010000036700000303D939304510BC6B76.png" xlink:type="simple" xlink:show="embed" xlink:actuate="onLoad" loext:mime-type="image/png"/>
+        </draw:frame>
+        <text:soft-page-break/>
+        <text:span text:style-name="Source_20_Text">
+          <text:span text:style-name="T23"/>
+        </text:span>
+      </text:p>
+      <text:p text:style-name="P7"/>
+      <text:p text:style-name="P7">
+        <draw:frame draw:style-name="fr1" draw:name="Image2" text:anchor-type="paragraph" svg:width="6.9252in" svg:height="8.3626in" draw:z-index="1">
+          <draw:image xlink:href="Pictures/1000020100000311000003B457EFBFFB049DF016.png" xlink:type="simple" xlink:show="embed" xlink:actuate="onLoad" loext:mime-type="image/png"/>
+        </draw:frame>
+        <text:soft-page-break/>
+      </text:p>
+      <text:p text:style-name="P7"/>
+      <text:p text:style-name="P7"/>
+      <text:p text:style-name="P7"/>
+      <text:p text:style-name="P7">Add an extension to your project by adding the dependency to your pom.xml or use `./mvnw quarkus:add-extension -Dextensions="artifactId"`</text:p>
+      <text:p text:style-name="P15">
+        <text:soft-page-break/>
+        <text:span text:style-name="T21"/>
+      </text:p>
+      <text:p text:style-name="P31">
+        <text:span text:style-name="T24">mvn quarkus:add-extension -Dextensions="quarkus-hibernate-orm,quarkus-hibernate-validator"</text:span>
+      </text:p>
+      <text:p text:style-name="P31">
+        <text:span text:style-name="T24"/>
+      </text:p>
+      <text:p text:style-name="P31">
+        <draw:frame draw:style-name="fr2" draw:name="Image3" text:anchor-type="paragraph" svg:width="6.9252in" svg:height="1.7016in" draw:z-index="2">
+          <draw:image xlink:href="Pictures/100002010000048C0000011E6C370C44022CD099.png" xlink:type="simple" xlink:show="embed" xlink:actuate="onLoad" loext:mime-type="image/png"/>
+        </draw:frame>
+        <text:span text:style-name="T24"/>
+      </text:p>
+      <text:p text:style-name="P15">
+        <text:span text:style-name="T21"/>
+      </text:p>
+      <text:p text:style-name="P15">
+        <text:span text:style-name="T21">For more info,refer </text:span>
         <text:a xlink:type="simple" xlink:href="https://quarkus.io/guides/getting-started" text:style-name="Internet_20_link" text:visited-style-name="Visited_20_Internet_20_Link">https://quarkus.io/guides/getting-started</text:a>
       </text:p>
     </office:text>
@@ -1041,10 +1124,10 @@
     <meta:initial-creator>Oliver Haessler</meta:initial-creator>
     <meta:creation-date>2014-07-08T15:11:03.297076870</meta:creation-date>
     <meta:generator>LibreOffice/6.0.6.1$Linux_X86_64 LibreOffice_project/00$Build-1</meta:generator>
-    <dc:date>2020-01-07T20:20:30.252487898</dc:date>
-    <meta:editing-duration>PT2H19M57S</meta:editing-duration>
-    <meta:editing-cycles>24</meta:editing-cycles>
-    <meta:document-statistic meta:table-count="0" meta:image-count="0" meta:object-count="0" meta:page-count="3" meta:paragraph-count="97" meta:word-count="385" meta:character-count="4057" meta:non-whitespace-character-count="3426"/>
+    <dc:date>2020-01-09T15:18:44.365917406</dc:date>
+    <meta:editing-duration>PT2H35M43S</meta:editing-duration>
+    <meta:editing-cycles>30</meta:editing-cycles>
+    <meta:document-statistic meta:table-count="0" meta:image-count="3" meta:object-count="0" meta:page-count="6" meta:paragraph-count="101" meta:word-count="419" meta:character-count="4389" meta:non-whitespace-character-count="3728"/>
   </office:meta>
 </office:document-meta>
 </file>
@@ -1053,7 +1136,7 @@
 <office:document-settings xmlns:office="urn:oasis:names:tc:opendocument:xmlns:office:1.0" xmlns:xlink="http://www.w3.org/1999/xlink" xmlns:config="urn:oasis:names:tc:opendocument:xmlns:config:1.0" xmlns:ooo="http://openoffice.org/2004/office" office:version="1.2">
   <office:settings>
     <config:config-item-set config:name="ooo:view-settings">
-      <config:config-item config:name="ViewAreaTop" config:type="long">1369</config:config-item>
+      <config:config-item config:name="ViewAreaTop" config:type="long">16</config:config-item>
       <config:config-item config:name="ViewAreaLeft" config:type="long">0</config:config-item>
       <config:config-item config:name="ViewAreaWidth" config:type="long">35154</config:config-item>
       <config:config-item config:name="ViewAreaHeight" config:type="long">15593</config:config-item>
@@ -1062,17 +1145,17 @@
       <config:config-item-map-indexed config:name="Views">
         <config:config-item-map-entry>
           <config:config-item config:name="ViewId" config:type="string">view2</config:config-item>
-          <config:config-item config:name="ViewLeft" config:type="long">12487</config:config-item>
-          <config:config-item config:name="ViewTop" config:type="long">2501</config:config-item>
+          <config:config-item config:name="ViewLeft" config:type="long">8782</config:config-item>
+          <config:config-item config:name="ViewTop" config:type="long">146350</config:config-item>
           <config:config-item config:name="VisibleLeft" config:type="long">0</config:config-item>
-          <config:config-item config:name="VisibleTop" config:type="long">1369</config:config-item>
+          <config:config-item config:name="VisibleTop" config:type="long">16</config:config-item>
           <config:config-item config:name="VisibleRight" config:type="long">35153</config:config-item>
-          <config:config-item config:name="VisibleBottom" config:type="long">16960</config:config-item>
+          <config:config-item config:name="VisibleBottom" config:type="long">15607</config:config-item>
           <config:config-item config:name="ZoomType" config:type="short">0</config:config-item>
           <config:config-item config:name="ViewLayoutColumns" config:type="short">0</config:config-item>
           <config:config-item config:name="ViewLayoutBookMode" config:type="boolean">false</config:config-item>
           <config:config-item config:name="ZoomFactor" config:type="short">140</config:config-item>
-          <config:config-item config:name="IsSelectedFrame" config:type="boolean">false</config:config-item>
+          <config:config-item config:name="IsSelectedFrame" config:type="boolean">true</config:config-item>
           <config:config-item config:name="AnchoredTextOverflowLegacy" config:type="boolean">false</config:config-item>
         </config:config-item-map-entry>
       </config:config-item-map-indexed>
@@ -1141,7 +1224,7 @@
       <config:config-item config:name="UnxForceZeroExtLeading" config:type="boolean">false</config:config-item>
       <config:config-item config:name="TabAtLeftIndentForParagraphsInList" config:type="boolean">false</config:config-item>
       <config:config-item config:name="PrintRightPages" config:type="boolean">true</config:config-item>
-      <config:config-item config:name="Rsid" config:type="int">4257538</config:config-item>
+      <config:config-item config:name="Rsid" config:type="int">4646531</config:config-item>
       <config:config-item config:name="MathBaselineAlignment" config:type="boolean">true</config:config-item>
       <config:config-item config:name="MsWordCompTrailingBlanks" config:type="boolean">false</config:config-item>
       <config:config-item config:name="InvertBorderSpacing" config:type="boolean">false</config:config-item>
@@ -1248,6 +1331,9 @@
     </style:style>
     <style:style style:name="Emphasis" style:family="text">
       <style:text-properties fo:font-style="italic" style:font-style-asian="italic" style:font-style-complex="italic"/>
+    </style:style>
+    <style:style style:name="Graphics" style:family="graphic">
+      <style:graphic-properties text:anchor-type="paragraph" svg:x="0in" svg:y="0in" style:wrap="dynamic" style:number-wrapped-paragraphs="no-limit" style:wrap-contour="false" style:vertical-pos="top" style:vertical-rel="paragraph" style:horizontal-pos="center" style:horizontal-rel="paragraph"/>
     </style:style>
     <text:outline-style style:name="Outline">
       <text:outline-level-style text:level="1" style:num-format="">

</xml_diff>